<commit_message>
Adicionar links github no trabalho
</commit_message>
<xml_diff>
--- a/projeto.docx
+++ b/projeto.docx
@@ -4,6 +4,65 @@
   <w:body>
     <w:p>
       <w:pPr>
+        <w:pStyle w:val="Ttulo4"/>
+        <w:jc w:val="center"/>
+        <w:rPr>
+          <w:noProof/>
+        </w:rPr>
+      </w:pPr>
+      <w:r>
+        <w:rPr>
+          <w:noProof/>
+        </w:rPr>
+        <w:t>(</w:t>
+      </w:r>
+      <w:hyperlink r:id="rId7" w:history="1">
+        <w:r>
+          <w:rPr>
+            <w:rStyle w:val="Hyperlink"/>
+            <w:noProof/>
+          </w:rPr>
+          <w:t>https://github.com/matheus84/AllProject</w:t>
+        </w:r>
+      </w:hyperlink>
+      <w:r>
+        <w:rPr>
+          <w:noProof/>
+        </w:rPr>
+        <w:t>)</w:t>
+      </w:r>
+    </w:p>
+    <w:p>
+      <w:pPr>
+        <w:pStyle w:val="Ttulo4"/>
+        <w:jc w:val="center"/>
+        <w:rPr>
+          <w:noProof/>
+        </w:rPr>
+      </w:pPr>
+    </w:p>
+    <w:p>
+      <w:pPr>
+        <w:pStyle w:val="Ttulo4"/>
+        <w:jc w:val="center"/>
+        <w:rPr>
+          <w:noProof/>
+        </w:rPr>
+      </w:pPr>
+    </w:p>
+    <w:p>
+      <w:pPr>
+        <w:pStyle w:val="Ttulo4"/>
+        <w:jc w:val="center"/>
+        <w:rPr>
+          <w:noProof/>
+        </w:rPr>
+      </w:pPr>
+    </w:p>
+    <w:p>
+      <w:pPr>
+        <w:pStyle w:val="Ttulo4"/>
+        <w:jc w:val="center"/>
         <w:rPr>
           <w:noProof/>
         </w:rPr>
@@ -30,7 +89,7 @@
                     </pic:cNvPicPr>
                   </pic:nvPicPr>
                   <pic:blipFill>
-                    <a:blip r:embed="rId7">
+                    <a:blip r:embed="rId8">
                       <a:extLst>
                         <a:ext uri="{28A0092B-C50C-407E-A947-70E740481C1C}">
                           <a14:useLocalDpi xmlns:a14="http://schemas.microsoft.com/office/drawing/2010/main" val="0"/>
@@ -61,6 +120,8 @@
           </wp:inline>
         </w:drawing>
       </w:r>
+      <w:bookmarkStart w:id="0" w:name="_GoBack"/>
+      <w:bookmarkEnd w:id="0"/>
     </w:p>
     <w:p>
       <w:pPr>
@@ -762,7 +823,6 @@
         <w:jc w:val="center"/>
       </w:pPr>
       <w:r>
-        <w:lastRenderedPageBreak/>
         <w:t>Recursos da aplicação</w:t>
       </w:r>
     </w:p>
@@ -1053,7 +1113,6 @@
         <w:jc w:val="center"/>
       </w:pPr>
       <w:r>
-        <w:lastRenderedPageBreak/>
         <w:t>Plano de Implantação</w:t>
       </w:r>
     </w:p>
@@ -1152,7 +1211,7 @@
         </w:rPr>
         <w:t xml:space="preserve">o manual de atualização para mover para novas versões principais do ownCloud; ( </w:t>
       </w:r>
-      <w:hyperlink r:id="rId8" w:anchor="edition" w:history="1">
+      <w:hyperlink r:id="rId9" w:anchor="edition" w:history="1">
         <w:r>
           <w:rPr>
             <w:rStyle w:val="Hyperlink"/>
@@ -1484,7 +1543,7 @@
                     </pic:cNvPicPr>
                   </pic:nvPicPr>
                   <pic:blipFill>
-                    <a:blip r:embed="rId9">
+                    <a:blip r:embed="rId10">
                       <a:extLst>
                         <a:ext uri="{28A0092B-C50C-407E-A947-70E740481C1C}">
                           <a14:useLocalDpi xmlns:a14="http://schemas.microsoft.com/office/drawing/2010/main" val="0"/>
@@ -1566,7 +1625,7 @@
                     </pic:cNvPicPr>
                   </pic:nvPicPr>
                   <pic:blipFill>
-                    <a:blip r:embed="rId10">
+                    <a:blip r:embed="rId11">
                       <a:extLst>
                         <a:ext uri="{28A0092B-C50C-407E-A947-70E740481C1C}">
                           <a14:useLocalDpi xmlns:a14="http://schemas.microsoft.com/office/drawing/2010/main" val="0"/>
@@ -1686,7 +1745,7 @@
                     </pic:cNvPicPr>
                   </pic:nvPicPr>
                   <pic:blipFill>
-                    <a:blip r:embed="rId11">
+                    <a:blip r:embed="rId12">
                       <a:extLst>
                         <a:ext uri="{28A0092B-C50C-407E-A947-70E740481C1C}">
                           <a14:useLocalDpi xmlns:a14="http://schemas.microsoft.com/office/drawing/2010/main" val="0"/>
@@ -1734,7 +1793,7 @@
         </w:rPr>
         <w:t>(</w:t>
       </w:r>
-      <w:hyperlink r:id="rId12" w:history="1">
+      <w:hyperlink r:id="rId13" w:history="1">
         <w:r>
           <w:rPr>
             <w:rStyle w:val="Hyperlink"/>
@@ -1770,14 +1829,14 @@
       <w:r>
         <w:t>(</w:t>
       </w:r>
+      <w:proofErr w:type="gramStart"/>
       <w:r>
         <w:t>https://github.com/matheus84/Projeto</w:t>
       </w:r>
+      <w:proofErr w:type="gramEnd"/>
       <w:r>
         <w:t>)</w:t>
       </w:r>
-      <w:bookmarkStart w:id="0" w:name="_GoBack"/>
-      <w:bookmarkEnd w:id="0"/>
     </w:p>
     <w:p/>
     <w:p/>
@@ -1804,7 +1863,7 @@
                     </pic:cNvPicPr>
                   </pic:nvPicPr>
                   <pic:blipFill>
-                    <a:blip r:embed="rId13" cstate="print">
+                    <a:blip r:embed="rId14" cstate="print">
                       <a:extLst>
                         <a:ext uri="{28A0092B-C50C-407E-A947-70E740481C1C}">
                           <a14:useLocalDpi xmlns:a14="http://schemas.microsoft.com/office/drawing/2010/main" val="0"/>
@@ -1892,7 +1951,7 @@
                     </pic:cNvPicPr>
                   </pic:nvPicPr>
                   <pic:blipFill>
-                    <a:blip r:embed="rId14" cstate="print">
+                    <a:blip r:embed="rId15" cstate="print">
                       <a:extLst>
                         <a:ext uri="{28A0092B-C50C-407E-A947-70E740481C1C}">
                           <a14:useLocalDpi xmlns:a14="http://schemas.microsoft.com/office/drawing/2010/main" val="0"/>
@@ -2115,193 +2174,6 @@
                 <pic:pic xmlns:pic="http://schemas.openxmlformats.org/drawingml/2006/picture">
                   <pic:nvPicPr>
                     <pic:cNvPr id="0" name="Picture 6" descr="C:\Users\Matheus\AppData\Local\Microsoft\Windows\INetCache\Content.Word\Ubuntu 64-bit (4)-2017-06-22-00-33-18.png"/>
-                    <pic:cNvPicPr>
-                      <a:picLocks noChangeAspect="1" noChangeArrowheads="1"/>
-                    </pic:cNvPicPr>
-                  </pic:nvPicPr>
-                  <pic:blipFill>
-                    <a:blip r:embed="rId15" cstate="print">
-                      <a:extLst>
-                        <a:ext uri="{28A0092B-C50C-407E-A947-70E740481C1C}">
-                          <a14:useLocalDpi xmlns:a14="http://schemas.microsoft.com/office/drawing/2010/main" val="0"/>
-                        </a:ext>
-                      </a:extLst>
-                    </a:blip>
-                    <a:srcRect/>
-                    <a:stretch>
-                      <a:fillRect/>
-                    </a:stretch>
-                  </pic:blipFill>
-                  <pic:spPr bwMode="auto">
-                    <a:xfrm>
-                      <a:off x="0" y="0"/>
-                      <a:ext cx="5393690" cy="3041015"/>
-                    </a:xfrm>
-                    <a:prstGeom prst="rect">
-                      <a:avLst/>
-                    </a:prstGeom>
-                    <a:noFill/>
-                    <a:ln>
-                      <a:noFill/>
-                    </a:ln>
-                  </pic:spPr>
-                </pic:pic>
-              </a:graphicData>
-            </a:graphic>
-          </wp:inline>
-        </w:drawing>
-      </w:r>
-    </w:p>
-    <w:p/>
-    <w:p>
-      <w:pPr>
-        <w:rPr>
-          <w:sz w:val="22"/>
-          <w:szCs w:val="22"/>
-        </w:rPr>
-      </w:pPr>
-      <w:r>
-        <w:rPr>
-          <w:sz w:val="22"/>
-          <w:szCs w:val="22"/>
-        </w:rPr>
-        <w:t xml:space="preserve">(A tela capturada apresenta os dois containers sendo executados, sendo um da própria aplicação </w:t>
-      </w:r>
-      <w:proofErr w:type="spellStart"/>
-      <w:r>
-        <w:rPr>
-          <w:sz w:val="22"/>
-          <w:szCs w:val="22"/>
-        </w:rPr>
-        <w:t>owncloud</w:t>
-      </w:r>
-      <w:proofErr w:type="spellEnd"/>
-      <w:r>
-        <w:rPr>
-          <w:sz w:val="22"/>
-          <w:szCs w:val="22"/>
-        </w:rPr>
-        <w:t xml:space="preserve"> e outra </w:t>
-      </w:r>
-      <w:proofErr w:type="spellStart"/>
-      <w:r>
-        <w:rPr>
-          <w:sz w:val="22"/>
-          <w:szCs w:val="22"/>
-        </w:rPr>
-        <w:t>mariadb</w:t>
-      </w:r>
-      <w:proofErr w:type="spellEnd"/>
-      <w:r>
-        <w:rPr>
-          <w:sz w:val="22"/>
-          <w:szCs w:val="22"/>
-        </w:rPr>
-        <w:t xml:space="preserve">-server que é a </w:t>
-      </w:r>
-      <w:proofErr w:type="spellStart"/>
-      <w:r>
-        <w:rPr>
-          <w:sz w:val="22"/>
-          <w:szCs w:val="22"/>
-        </w:rPr>
-        <w:t>database</w:t>
-      </w:r>
-      <w:proofErr w:type="spellEnd"/>
-      <w:r>
-        <w:rPr>
-          <w:sz w:val="22"/>
-          <w:szCs w:val="22"/>
-        </w:rPr>
-        <w:t xml:space="preserve"> utilizada pelo </w:t>
-      </w:r>
-      <w:proofErr w:type="spellStart"/>
-      <w:r>
-        <w:rPr>
-          <w:sz w:val="22"/>
-          <w:szCs w:val="22"/>
-        </w:rPr>
-        <w:t>owncloud</w:t>
-      </w:r>
-      <w:proofErr w:type="spellEnd"/>
-      <w:r>
-        <w:rPr>
-          <w:sz w:val="22"/>
-          <w:szCs w:val="22"/>
-        </w:rPr>
-        <w:t>. E no fundo da tela, o front-</w:t>
-      </w:r>
-      <w:proofErr w:type="spellStart"/>
-      <w:r>
-        <w:rPr>
-          <w:sz w:val="22"/>
-          <w:szCs w:val="22"/>
-        </w:rPr>
-        <w:t>end</w:t>
-      </w:r>
-      <w:proofErr w:type="spellEnd"/>
-      <w:r>
-        <w:rPr>
-          <w:sz w:val="22"/>
-          <w:szCs w:val="22"/>
-        </w:rPr>
-        <w:t xml:space="preserve"> da aplicação.)</w:t>
-      </w:r>
-    </w:p>
-    <w:p>
-      <w:pPr>
-        <w:pStyle w:val="Ttulo"/>
-        <w:jc w:val="center"/>
-      </w:pPr>
-      <w:r>
-        <w:lastRenderedPageBreak/>
-        <w:t>Criação do d</w:t>
-      </w:r>
-      <w:r>
-        <w:t>ocker automatizado com Ansible</w:t>
-      </w:r>
-    </w:p>
-    <w:p>
-      <w:pPr>
-        <w:jc w:val="center"/>
-      </w:pPr>
-      <w:r>
-        <w:t>(</w:t>
-      </w:r>
-      <w:proofErr w:type="gramStart"/>
-      <w:r>
-        <w:t>https://github.com/matheus84/</w:t>
-      </w:r>
-      <w:proofErr w:type="spellStart"/>
-      <w:r>
-        <w:t>DockerandAnsible</w:t>
-      </w:r>
-      <w:proofErr w:type="spellEnd"/>
-      <w:proofErr w:type="gramEnd"/>
-      <w:r>
-        <w:t>)</w:t>
-      </w:r>
-    </w:p>
-    <w:p/>
-    <w:p/>
-    <w:p>
-      <w:r>
-        <w:rPr>
-          <w:noProof/>
-        </w:rPr>
-        <w:drawing>
-          <wp:inline distT="0" distB="0" distL="0" distR="0" wp14:anchorId="344B0706" wp14:editId="3D593763">
-            <wp:extent cx="5393690" cy="3041015"/>
-            <wp:effectExtent l="0" t="0" r="0" b="6985"/>
-            <wp:docPr id="12" name="Imagem 12" descr="C:\Users\Matheus\AppData\Local\Microsoft\Windows\INetCache\Content.Word\Ubuntu 64-bit (4)-2017-06-22-01-24-45.png"/>
-            <wp:cNvGraphicFramePr>
-              <a:graphicFrameLocks xmlns:a="http://schemas.openxmlformats.org/drawingml/2006/main" noChangeAspect="1"/>
-            </wp:cNvGraphicFramePr>
-            <a:graphic xmlns:a="http://schemas.openxmlformats.org/drawingml/2006/main">
-              <a:graphicData uri="http://schemas.openxmlformats.org/drawingml/2006/picture">
-                <pic:pic xmlns:pic="http://schemas.openxmlformats.org/drawingml/2006/picture">
-                  <pic:nvPicPr>
-                    <pic:cNvPr id="0" name="Picture 10" descr="C:\Users\Matheus\AppData\Local\Microsoft\Windows\INetCache\Content.Word\Ubuntu 64-bit (4)-2017-06-22-01-24-45.png"/>
                     <pic:cNvPicPr>
                       <a:picLocks noChangeAspect="1" noChangeArrowheads="1"/>
                     </pic:cNvPicPr>
@@ -2339,61 +2211,148 @@
         </w:drawing>
       </w:r>
     </w:p>
-    <w:p>
-      <w:pPr>
-        <w:jc w:val="center"/>
-      </w:pPr>
-      <w:r>
-        <w:rPr>
-          <w:sz w:val="24"/>
-          <w:szCs w:val="24"/>
-        </w:rPr>
-        <w:t xml:space="preserve">(Tela capturada mostrando a execução do Playbook que automatiza a criação dos containers </w:t>
+    <w:p/>
+    <w:p>
+      <w:pPr>
+        <w:rPr>
+          <w:sz w:val="22"/>
+          <w:szCs w:val="22"/>
+        </w:rPr>
+      </w:pPr>
+      <w:r>
+        <w:rPr>
+          <w:sz w:val="22"/>
+          <w:szCs w:val="22"/>
+        </w:rPr>
+        <w:t xml:space="preserve">(A tela capturada apresenta os dois containers sendo executados, sendo um da própria aplicação </w:t>
       </w:r>
       <w:proofErr w:type="spellStart"/>
       <w:r>
         <w:rPr>
-          <w:sz w:val="24"/>
-          <w:szCs w:val="24"/>
+          <w:sz w:val="22"/>
+          <w:szCs w:val="22"/>
         </w:rPr>
         <w:t>owncloud</w:t>
       </w:r>
       <w:proofErr w:type="spellEnd"/>
       <w:r>
         <w:rPr>
-          <w:sz w:val="24"/>
-          <w:szCs w:val="24"/>
-        </w:rPr>
-        <w:t xml:space="preserve"> e </w:t>
+          <w:sz w:val="22"/>
+          <w:szCs w:val="22"/>
+        </w:rPr>
+        <w:t xml:space="preserve"> e outra </w:t>
       </w:r>
       <w:proofErr w:type="spellStart"/>
       <w:r>
         <w:rPr>
-          <w:sz w:val="24"/>
-          <w:szCs w:val="24"/>
+          <w:sz w:val="22"/>
+          <w:szCs w:val="22"/>
         </w:rPr>
         <w:t>mariadb</w:t>
       </w:r>
       <w:proofErr w:type="spellEnd"/>
       <w:r>
         <w:rPr>
-          <w:sz w:val="24"/>
-          <w:szCs w:val="24"/>
-        </w:rPr>
+          <w:sz w:val="22"/>
+          <w:szCs w:val="22"/>
+        </w:rPr>
+        <w:t xml:space="preserve">-server que é a </w:t>
+      </w:r>
+      <w:proofErr w:type="spellStart"/>
+      <w:r>
+        <w:rPr>
+          <w:sz w:val="22"/>
+          <w:szCs w:val="22"/>
+        </w:rPr>
+        <w:t>database</w:t>
+      </w:r>
+      <w:proofErr w:type="spellEnd"/>
+      <w:r>
+        <w:rPr>
+          <w:sz w:val="22"/>
+          <w:szCs w:val="22"/>
+        </w:rPr>
+        <w:t xml:space="preserve"> utilizada pelo </w:t>
+      </w:r>
+      <w:proofErr w:type="spellStart"/>
+      <w:r>
+        <w:rPr>
+          <w:sz w:val="22"/>
+          <w:szCs w:val="22"/>
+        </w:rPr>
+        <w:t>owncloud</w:t>
+      </w:r>
+      <w:proofErr w:type="spellEnd"/>
+      <w:r>
+        <w:rPr>
+          <w:sz w:val="22"/>
+          <w:szCs w:val="22"/>
+        </w:rPr>
+        <w:t>. E no fundo da tela, o front-</w:t>
+      </w:r>
+      <w:proofErr w:type="spellStart"/>
+      <w:r>
+        <w:rPr>
+          <w:sz w:val="22"/>
+          <w:szCs w:val="22"/>
+        </w:rPr>
+        <w:t>end</w:t>
+      </w:r>
+      <w:proofErr w:type="spellEnd"/>
+      <w:r>
+        <w:rPr>
+          <w:sz w:val="22"/>
+          <w:szCs w:val="22"/>
+        </w:rPr>
+        <w:t xml:space="preserve"> da aplicação.)</w:t>
+      </w:r>
+    </w:p>
+    <w:p>
+      <w:pPr>
+        <w:pStyle w:val="Ttulo"/>
+        <w:jc w:val="center"/>
+      </w:pPr>
+      <w:r>
+        <w:lastRenderedPageBreak/>
+        <w:t>Criação do d</w:t>
+      </w:r>
+      <w:r>
+        <w:t>ocker automatizado com Ansible</w:t>
+      </w:r>
+    </w:p>
+    <w:p>
+      <w:pPr>
+        <w:jc w:val="center"/>
+      </w:pPr>
+      <w:r>
+        <w:t>(</w:t>
+      </w:r>
+      <w:proofErr w:type="gramStart"/>
+      <w:r>
+        <w:t>https://github.com/matheus84/</w:t>
+      </w:r>
+      <w:proofErr w:type="spellStart"/>
+      <w:r>
+        <w:t>DockerandAnsible</w:t>
+      </w:r>
+      <w:proofErr w:type="spellEnd"/>
+      <w:proofErr w:type="gramEnd"/>
+      <w:r>
         <w:t>)</w:t>
       </w:r>
+    </w:p>
+    <w:p/>
+    <w:p/>
+    <w:p>
       <w:r>
         <w:rPr>
           <w:noProof/>
-          <w:sz w:val="24"/>
-          <w:szCs w:val="24"/>
-        </w:rPr>
-        <w:lastRenderedPageBreak/>
+        </w:rPr>
         <w:drawing>
-          <wp:inline distT="0" distB="0" distL="0" distR="0" wp14:anchorId="1DC507FE" wp14:editId="2AD069CD">
+          <wp:inline distT="0" distB="0" distL="0" distR="0" wp14:anchorId="344B0706" wp14:editId="3D593763">
             <wp:extent cx="5393690" cy="3041015"/>
             <wp:effectExtent l="0" t="0" r="0" b="6985"/>
-            <wp:docPr id="10" name="Imagem 10" descr="C:\Users\Matheus\AppData\Local\Microsoft\Windows\INetCache\Content.Word\Ubuntu 64-bit (4)-2017-06-22-01-26-11.png"/>
+            <wp:docPr id="12" name="Imagem 12" descr="C:\Users\Matheus\AppData\Local\Microsoft\Windows\INetCache\Content.Word\Ubuntu 64-bit (4)-2017-06-22-01-24-45.png"/>
             <wp:cNvGraphicFramePr>
               <a:graphicFrameLocks xmlns:a="http://schemas.openxmlformats.org/drawingml/2006/main" noChangeAspect="1"/>
             </wp:cNvGraphicFramePr>
@@ -2401,7 +2360,7 @@
               <a:graphicData uri="http://schemas.openxmlformats.org/drawingml/2006/picture">
                 <pic:pic xmlns:pic="http://schemas.openxmlformats.org/drawingml/2006/picture">
                   <pic:nvPicPr>
-                    <pic:cNvPr id="0" name="Picture 8" descr="C:\Users\Matheus\AppData\Local\Microsoft\Windows\INetCache\Content.Word\Ubuntu 64-bit (4)-2017-06-22-01-26-11.png"/>
+                    <pic:cNvPr id="0" name="Picture 10" descr="C:\Users\Matheus\AppData\Local\Microsoft\Windows\INetCache\Content.Word\Ubuntu 64-bit (4)-2017-06-22-01-24-45.png"/>
                     <pic:cNvPicPr>
                       <a:picLocks noChangeAspect="1" noChangeArrowheads="1"/>
                     </pic:cNvPicPr>
@@ -2438,65 +2397,62 @@
           </wp:inline>
         </w:drawing>
       </w:r>
-      <w:r>
-        <w:rPr>
-          <w:sz w:val="22"/>
-          <w:szCs w:val="22"/>
-        </w:rPr>
-        <w:t xml:space="preserve">(Captura de tela mostrando que a aplicação </w:t>
-      </w:r>
-      <w:r>
-        <w:rPr>
-          <w:sz w:val="22"/>
-          <w:szCs w:val="22"/>
-        </w:rPr>
-        <w:t>es</w:t>
-      </w:r>
-      <w:r>
-        <w:rPr>
-          <w:sz w:val="22"/>
-          <w:szCs w:val="22"/>
-        </w:rPr>
-        <w:t xml:space="preserve">tá funcionando a partir do container criado pelo </w:t>
-      </w:r>
-      <w:proofErr w:type="spellStart"/>
-      <w:r>
-        <w:rPr>
-          <w:sz w:val="22"/>
-          <w:szCs w:val="22"/>
-        </w:rPr>
-        <w:t>playbook</w:t>
-      </w:r>
-      <w:proofErr w:type="spellEnd"/>
-      <w:r>
-        <w:rPr>
-          <w:sz w:val="22"/>
-          <w:szCs w:val="22"/>
-        </w:rPr>
-        <w:t xml:space="preserve"> anterior)</w:t>
-      </w:r>
-    </w:p>
-    <w:p/>
-    <w:p/>
-    <w:p>
-      <w:pPr>
-        <w:jc w:val="center"/>
+    </w:p>
+    <w:p>
+      <w:pPr>
+        <w:jc w:val="center"/>
+      </w:pPr>
+      <w:r>
         <w:rPr>
           <w:sz w:val="24"/>
           <w:szCs w:val="24"/>
         </w:rPr>
-      </w:pPr>
+        <w:t xml:space="preserve">(Tela capturada mostrando a execução do Playbook que automatiza a criação dos containers </w:t>
+      </w:r>
+      <w:proofErr w:type="spellStart"/>
+      <w:r>
+        <w:rPr>
+          <w:sz w:val="24"/>
+          <w:szCs w:val="24"/>
+        </w:rPr>
+        <w:t>owncloud</w:t>
+      </w:r>
+      <w:proofErr w:type="spellEnd"/>
+      <w:r>
+        <w:rPr>
+          <w:sz w:val="24"/>
+          <w:szCs w:val="24"/>
+        </w:rPr>
+        <w:t xml:space="preserve"> e </w:t>
+      </w:r>
+      <w:proofErr w:type="spellStart"/>
+      <w:r>
+        <w:rPr>
+          <w:sz w:val="24"/>
+          <w:szCs w:val="24"/>
+        </w:rPr>
+        <w:t>mariadb</w:t>
+      </w:r>
+      <w:proofErr w:type="spellEnd"/>
+      <w:r>
+        <w:rPr>
+          <w:sz w:val="24"/>
+          <w:szCs w:val="24"/>
+        </w:rPr>
+        <w:t>)</w:t>
+      </w:r>
       <w:r>
         <w:rPr>
           <w:noProof/>
           <w:sz w:val="24"/>
           <w:szCs w:val="24"/>
         </w:rPr>
+        <w:lastRenderedPageBreak/>
         <w:drawing>
-          <wp:inline distT="0" distB="0" distL="0" distR="0">
+          <wp:inline distT="0" distB="0" distL="0" distR="0" wp14:anchorId="1DC507FE" wp14:editId="2AD069CD">
             <wp:extent cx="5393690" cy="3041015"/>
             <wp:effectExtent l="0" t="0" r="0" b="6985"/>
-            <wp:docPr id="9" name="Imagem 9" descr="C:\Users\Matheus\AppData\Local\Microsoft\Windows\INetCache\Content.Word\Ubuntu 64-bit (4)-2017-06-22-01-22-05.png"/>
+            <wp:docPr id="10" name="Imagem 10" descr="C:\Users\Matheus\AppData\Local\Microsoft\Windows\INetCache\Content.Word\Ubuntu 64-bit (4)-2017-06-22-01-26-11.png"/>
             <wp:cNvGraphicFramePr>
               <a:graphicFrameLocks xmlns:a="http://schemas.openxmlformats.org/drawingml/2006/main" noChangeAspect="1"/>
             </wp:cNvGraphicFramePr>
@@ -2504,7 +2460,7 @@
               <a:graphicData uri="http://schemas.openxmlformats.org/drawingml/2006/picture">
                 <pic:pic xmlns:pic="http://schemas.openxmlformats.org/drawingml/2006/picture">
                   <pic:nvPicPr>
-                    <pic:cNvPr id="0" name="Picture 7" descr="C:\Users\Matheus\AppData\Local\Microsoft\Windows\INetCache\Content.Word\Ubuntu 64-bit (4)-2017-06-22-01-22-05.png"/>
+                    <pic:cNvPr id="0" name="Picture 8" descr="C:\Users\Matheus\AppData\Local\Microsoft\Windows\INetCache\Content.Word\Ubuntu 64-bit (4)-2017-06-22-01-26-11.png"/>
                     <pic:cNvPicPr>
                       <a:picLocks noChangeAspect="1" noChangeArrowheads="1"/>
                     </pic:cNvPicPr>
@@ -2543,6 +2499,109 @@
       </w:r>
       <w:r>
         <w:rPr>
+          <w:sz w:val="22"/>
+          <w:szCs w:val="22"/>
+        </w:rPr>
+        <w:t xml:space="preserve">(Captura de tela mostrando que a aplicação </w:t>
+      </w:r>
+      <w:r>
+        <w:rPr>
+          <w:sz w:val="22"/>
+          <w:szCs w:val="22"/>
+        </w:rPr>
+        <w:t>es</w:t>
+      </w:r>
+      <w:r>
+        <w:rPr>
+          <w:sz w:val="22"/>
+          <w:szCs w:val="22"/>
+        </w:rPr>
+        <w:t xml:space="preserve">tá funcionando a partir do container criado pelo </w:t>
+      </w:r>
+      <w:proofErr w:type="spellStart"/>
+      <w:r>
+        <w:rPr>
+          <w:sz w:val="22"/>
+          <w:szCs w:val="22"/>
+        </w:rPr>
+        <w:t>playbook</w:t>
+      </w:r>
+      <w:proofErr w:type="spellEnd"/>
+      <w:r>
+        <w:rPr>
+          <w:sz w:val="22"/>
+          <w:szCs w:val="22"/>
+        </w:rPr>
+        <w:t xml:space="preserve"> anterior)</w:t>
+      </w:r>
+    </w:p>
+    <w:p/>
+    <w:p/>
+    <w:p>
+      <w:pPr>
+        <w:jc w:val="center"/>
+        <w:rPr>
+          <w:sz w:val="24"/>
+          <w:szCs w:val="24"/>
+        </w:rPr>
+      </w:pPr>
+      <w:r>
+        <w:rPr>
+          <w:noProof/>
+          <w:sz w:val="24"/>
+          <w:szCs w:val="24"/>
+        </w:rPr>
+        <w:drawing>
+          <wp:inline distT="0" distB="0" distL="0" distR="0">
+            <wp:extent cx="5393690" cy="3041015"/>
+            <wp:effectExtent l="0" t="0" r="0" b="6985"/>
+            <wp:docPr id="9" name="Imagem 9" descr="C:\Users\Matheus\AppData\Local\Microsoft\Windows\INetCache\Content.Word\Ubuntu 64-bit (4)-2017-06-22-01-22-05.png"/>
+            <wp:cNvGraphicFramePr>
+              <a:graphicFrameLocks xmlns:a="http://schemas.openxmlformats.org/drawingml/2006/main" noChangeAspect="1"/>
+            </wp:cNvGraphicFramePr>
+            <a:graphic xmlns:a="http://schemas.openxmlformats.org/drawingml/2006/main">
+              <a:graphicData uri="http://schemas.openxmlformats.org/drawingml/2006/picture">
+                <pic:pic xmlns:pic="http://schemas.openxmlformats.org/drawingml/2006/picture">
+                  <pic:nvPicPr>
+                    <pic:cNvPr id="0" name="Picture 7" descr="C:\Users\Matheus\AppData\Local\Microsoft\Windows\INetCache\Content.Word\Ubuntu 64-bit (4)-2017-06-22-01-22-05.png"/>
+                    <pic:cNvPicPr>
+                      <a:picLocks noChangeAspect="1" noChangeArrowheads="1"/>
+                    </pic:cNvPicPr>
+                  </pic:nvPicPr>
+                  <pic:blipFill>
+                    <a:blip r:embed="rId19" cstate="print">
+                      <a:extLst>
+                        <a:ext uri="{28A0092B-C50C-407E-A947-70E740481C1C}">
+                          <a14:useLocalDpi xmlns:a14="http://schemas.microsoft.com/office/drawing/2010/main" val="0"/>
+                        </a:ext>
+                      </a:extLst>
+                    </a:blip>
+                    <a:srcRect/>
+                    <a:stretch>
+                      <a:fillRect/>
+                    </a:stretch>
+                  </pic:blipFill>
+                  <pic:spPr bwMode="auto">
+                    <a:xfrm>
+                      <a:off x="0" y="0"/>
+                      <a:ext cx="5393690" cy="3041015"/>
+                    </a:xfrm>
+                    <a:prstGeom prst="rect">
+                      <a:avLst/>
+                    </a:prstGeom>
+                    <a:noFill/>
+                    <a:ln>
+                      <a:noFill/>
+                    </a:ln>
+                  </pic:spPr>
+                </pic:pic>
+              </a:graphicData>
+            </a:graphic>
+          </wp:inline>
+        </w:drawing>
+      </w:r>
+      <w:r>
+        <w:rPr>
           <w:sz w:val="24"/>
           <w:szCs w:val="24"/>
         </w:rPr>
@@ -3482,7 +3541,7 @@
       </w:r>
     </w:p>
     <w:sectPr>
-      <w:headerReference w:type="default" r:id="rId19"/>
+      <w:headerReference w:type="default" r:id="rId20"/>
       <w:pgSz w:w="11906" w:h="16838"/>
       <w:pgMar w:top="1417" w:right="1701" w:bottom="1417" w:left="1701" w:header="708" w:footer="708" w:gutter="0"/>
       <w:cols w:space="708"/>
@@ -4792,7 +4851,6 @@
     <w:next w:val="Normal"/>
     <w:link w:val="Ttulo4Char"/>
     <w:uiPriority w:val="9"/>
-    <w:semiHidden/>
     <w:unhideWhenUsed/>
     <w:qFormat/>
     <w:rsid w:val="00455C44"/>
@@ -5219,7 +5277,6 @@
     <w:basedOn w:val="Fontepargpadro"/>
     <w:link w:val="Ttulo4"/>
     <w:uiPriority w:val="9"/>
-    <w:semiHidden/>
     <w:rsid w:val="00455C44"/>
     <w:rPr>
       <w:rFonts w:asciiTheme="majorHAnsi" w:eastAsiaTheme="majorEastAsia" w:hAnsiTheme="majorHAnsi" w:cstheme="majorBidi"/>

</xml_diff>